<commit_message>
initialafirst completion of the project
</commit_message>
<xml_diff>
--- a/3MTT Backend Requirement for the Assessments.docx
+++ b/3MTT Backend Requirement for the Assessments.docx
@@ -376,6 +376,19 @@
       <w:r>
         <w:t xml:space="preserve"> and body.</w:t>
       </w:r>
+      <w:r>
+        <w:tab/>
+      </w:r>
+      <w:r>
+        <w:tab/>
+      </w:r>
+      <w:r>
+        <w:rPr>
+          <w:b/>
+          <w:bCs/>
+        </w:rPr>
+        <w:t>DONE</w:t>
+      </w:r>
     </w:p>
     <w:p>
       <w:pPr>
@@ -422,6 +435,19 @@
       <w:r>
         <w:t>It should also be searchable by author, title and tags.</w:t>
       </w:r>
+      <w:r>
+        <w:tab/>
+      </w:r>
+      <w:r>
+        <w:tab/>
+      </w:r>
+      <w:r>
+        <w:rPr>
+          <w:b/>
+          <w:bCs/>
+        </w:rPr>
+        <w:t>DONE</w:t>
+      </w:r>
     </w:p>
     <w:p>
       <w:pPr>
@@ -484,6 +510,19 @@
       <w:r>
         <w:t xml:space="preserve"> of the blog too should be updated by 1</w:t>
       </w:r>
+      <w:r>
+        <w:tab/>
+      </w:r>
+      <w:r>
+        <w:tab/>
+      </w:r>
+      <w:r>
+        <w:rPr>
+          <w:b/>
+          <w:bCs/>
+        </w:rPr>
+        <w:t>DONE</w:t>
+      </w:r>
     </w:p>
     <w:p>
       <w:pPr>
@@ -525,6 +564,16 @@
       <w:r>
         <w:t>Create an ERD for entities and show relationships</w:t>
       </w:r>
+      <w:r>
+        <w:tab/>
+      </w:r>
+      <w:r>
+        <w:rPr>
+          <w:b/>
+          <w:bCs/>
+        </w:rPr>
+        <w:t>DONE</w:t>
+      </w:r>
     </w:p>
     <w:p>
       <w:pPr>
@@ -535,6 +584,19 @@
       </w:pPr>
       <w:r>
         <w:t>Use Winston and ensure functions and processes are logged</w:t>
+      </w:r>
+      <w:r>
+        <w:tab/>
+      </w:r>
+      <w:r>
+        <w:tab/>
+      </w:r>
+      <w:r>
+        <w:rPr>
+          <w:b/>
+          <w:bCs/>
+        </w:rPr>
+        <w:t>DONE</w:t>
       </w:r>
     </w:p>
     <w:p>

</xml_diff>